<commit_message>
Changing colors, adding icons and minor fixes
</commit_message>
<xml_diff>
--- a/CV/Jakub_Janiak_CV.docx
+++ b/CV/Jakub_Janiak_CV.docx
@@ -134,7 +134,7 @@
                                 </w:tcPr>
                                 <w:p>
                                   <w:pPr>
-                                    <w:jc w:val="center"/>
+                                    <w:jc w:val="right"/>
                                     <w:rPr>
                                       <w:rFonts w:ascii="Corbel" w:hAnsi="Corbel"/>
                                       <w:noProof/>
@@ -227,7 +227,7 @@
                                 </w:tcPr>
                                 <w:p>
                                   <w:pPr>
-                                    <w:jc w:val="center"/>
+                                    <w:jc w:val="right"/>
                                     <w:rPr>
                                       <w:rFonts w:ascii="Corbel" w:hAnsi="Corbel"/>
                                       <w:noProof/>
@@ -333,7 +333,7 @@
                                 </w:tcPr>
                                 <w:p>
                                   <w:pPr>
-                                    <w:jc w:val="center"/>
+                                    <w:jc w:val="right"/>
                                     <w:rPr>
                                       <w:rFonts w:ascii="Corbel" w:hAnsi="Corbel"/>
                                       <w:noProof/>
@@ -1326,7 +1326,7 @@
                           </w:tcPr>
                           <w:p>
                             <w:pPr>
-                              <w:jc w:val="center"/>
+                              <w:jc w:val="right"/>
                               <w:rPr>
                                 <w:rFonts w:ascii="Corbel" w:hAnsi="Corbel"/>
                                 <w:noProof/>
@@ -1419,7 +1419,7 @@
                           </w:tcPr>
                           <w:p>
                             <w:pPr>
-                              <w:jc w:val="center"/>
+                              <w:jc w:val="right"/>
                               <w:rPr>
                                 <w:rFonts w:ascii="Corbel" w:hAnsi="Corbel"/>
                                 <w:noProof/>
@@ -1525,7 +1525,7 @@
                           </w:tcPr>
                           <w:p>
                             <w:pPr>
-                              <w:jc w:val="center"/>
+                              <w:jc w:val="right"/>
                               <w:rPr>
                                 <w:rFonts w:ascii="Corbel" w:hAnsi="Corbel"/>
                                 <w:noProof/>
@@ -2488,7 +2488,7 @@
                                       <w:rFonts w:ascii="Corbel" w:hAnsi="Corbel"/>
                                       <w:b/>
                                       <w:bCs/>
-                                      <w:color w:val="44546A" w:themeColor="text2"/>
+                                      <w:color w:val="C00000"/>
                                       <w:sz w:val="72"/>
                                       <w:szCs w:val="72"/>
                                     </w:rPr>
@@ -2506,7 +2506,7 @@
                                 <w:p>
                                   <w:pPr>
                                     <w:rPr>
-                                      <w:rFonts w:ascii="Corbel Light" w:hAnsi="Corbel Light"/>
+                                      <w:rFonts w:ascii="Corbel" w:hAnsi="Corbel"/>
                                       <w:color w:val="44546A" w:themeColor="text2"/>
                                       <w:sz w:val="40"/>
                                       <w:szCs w:val="40"/>
@@ -2514,7 +2514,7 @@
                                   </w:pPr>
                                   <w:r>
                                     <w:rPr>
-                                      <w:rFonts w:ascii="Corbel Light" w:hAnsi="Corbel Light"/>
+                                      <w:rFonts w:ascii="Corbel" w:hAnsi="Corbel"/>
                                       <w:sz w:val="40"/>
                                       <w:szCs w:val="40"/>
                                     </w:rPr>
@@ -2559,9 +2559,9 @@
                                       <w:noProof/>
                                     </w:rPr>
                                     <w:drawing>
-                                      <wp:inline distT="0" distB="0" distL="0" distR="0" wp14:anchorId="2875C0AE" wp14:editId="77EC4C19">
-                                        <wp:extent cx="133200" cy="133200"/>
-                                        <wp:effectExtent l="0" t="0" r="635" b="635"/>
+                                      <wp:inline distT="0" distB="0" distL="0" distR="0" wp14:anchorId="2875C0AE" wp14:editId="6DE2A9D3">
+                                        <wp:extent cx="108000" cy="133200"/>
+                                        <wp:effectExtent l="0" t="0" r="6350" b="635"/>
                                         <wp:docPr id="1950360464" name="Obraz 1950360464"/>
                                         <wp:cNvGraphicFramePr>
                                           <a:graphicFrameLocks xmlns:a="http://schemas.openxmlformats.org/drawingml/2006/main" noChangeAspect="1"/>
@@ -2570,7 +2570,7 @@
                                           <a:graphicData uri="http://schemas.openxmlformats.org/drawingml/2006/picture">
                                             <pic:pic xmlns:pic="http://schemas.openxmlformats.org/drawingml/2006/picture">
                                               <pic:nvPicPr>
-                                                <pic:cNvPr id="1904205870" name="Obraz 1904205870"/>
+                                                <pic:cNvPr id="1950360464" name="Obraz 1950360464"/>
                                                 <pic:cNvPicPr/>
                                               </pic:nvPicPr>
                                               <pic:blipFill>
@@ -2588,7 +2588,7 @@
                                               <pic:spPr>
                                                 <a:xfrm rot="10800000" flipV="1">
                                                   <a:off x="0" y="0"/>
-                                                  <a:ext cx="133200" cy="133200"/>
+                                                  <a:ext cx="108000" cy="133200"/>
                                                 </a:xfrm>
                                                 <a:prstGeom prst="rect">
                                                   <a:avLst/>
@@ -2604,6 +2604,9 @@
                                     <w:t xml:space="preserve"> </w:t>
                                   </w:r>
                                   <w:r>
+                                    <w:rPr>
+                                      <w:color w:val="C00000"/>
+                                    </w:rPr>
                                     <w:t>SUMMARY</w:t>
                                   </w:r>
                                 </w:p>
@@ -2684,7 +2687,7 @@
                                       <w:szCs w:val="20"/>
                                       <w:lang w:eastAsia="en-US"/>
                                     </w:rPr>
-                                    <w:t>4,35</w:t>
+                                    <w:t>2,18</w:t>
                                   </w:r>
                                   <w:r>
                                     <w:rPr>
@@ -2926,7 +2929,46 @@
                                       <w:szCs w:val="20"/>
                                       <w:lang w:eastAsia="en-US"/>
                                     </w:rPr>
-                                    <w:t xml:space="preserve"> My top 5 Gallup strengths: Restorative, Connectedness, Communication, Input, Intellection.</w:t>
+                                    <w:t xml:space="preserve"> </w:t>
+                                  </w:r>
+                                </w:p>
+                                <w:p>
+                                  <w:pPr>
+                                    <w:pStyle w:val="Nagwek3"/>
+                                    <w:jc w:val="both"/>
+                                    <w:rPr>
+                                      <w:rFonts w:eastAsiaTheme="minorHAnsi" w:cstheme="majorHAnsi"/>
+                                      <w:caps w:val="0"/>
+                                      <w:color w:val="auto"/>
+                                      <w:sz w:val="20"/>
+                                      <w:szCs w:val="20"/>
+                                      <w:lang w:eastAsia="en-US"/>
+                                    </w:rPr>
+                                  </w:pPr>
+                                </w:p>
+                                <w:p>
+                                  <w:pPr>
+                                    <w:pStyle w:val="Nagwek3"/>
+                                    <w:jc w:val="both"/>
+                                    <w:rPr>
+                                      <w:rFonts w:eastAsiaTheme="minorHAnsi" w:cstheme="majorHAnsi"/>
+                                      <w:caps w:val="0"/>
+                                      <w:color w:val="auto"/>
+                                      <w:sz w:val="20"/>
+                                      <w:szCs w:val="20"/>
+                                      <w:lang w:eastAsia="en-US"/>
+                                    </w:rPr>
+                                  </w:pPr>
+                                  <w:r>
+                                    <w:rPr>
+                                      <w:rFonts w:eastAsiaTheme="minorHAnsi" w:cstheme="majorHAnsi"/>
+                                      <w:caps w:val="0"/>
+                                      <w:color w:val="auto"/>
+                                      <w:sz w:val="20"/>
+                                      <w:szCs w:val="20"/>
+                                      <w:lang w:eastAsia="en-US"/>
+                                    </w:rPr>
+                                    <w:t>My top 5 Gallup strengths: Restorative, Connectedness, Communication, Input, Intellection.</w:t>
                                   </w:r>
                                 </w:p>
                               </w:tc>
@@ -2969,9 +3011,9 @@
                                       <w:noProof/>
                                     </w:rPr>
                                     <w:drawing>
-                                      <wp:inline distT="0" distB="0" distL="0" distR="0" wp14:anchorId="2442035C" wp14:editId="3F304C86">
-                                        <wp:extent cx="133200" cy="133200"/>
-                                        <wp:effectExtent l="0" t="0" r="635" b="635"/>
+                                      <wp:inline distT="0" distB="0" distL="0" distR="0" wp14:anchorId="2442035C" wp14:editId="27E20D42">
+                                        <wp:extent cx="104458" cy="133200"/>
+                                        <wp:effectExtent l="0" t="0" r="0" b="635"/>
                                         <wp:docPr id="1032269571" name="Obraz 1032269571"/>
                                         <wp:cNvGraphicFramePr>
                                           <a:graphicFrameLocks xmlns:a="http://schemas.openxmlformats.org/drawingml/2006/main" noChangeAspect="1"/>
@@ -2980,7 +3022,7 @@
                                           <a:graphicData uri="http://schemas.openxmlformats.org/drawingml/2006/picture">
                                             <pic:pic xmlns:pic="http://schemas.openxmlformats.org/drawingml/2006/picture">
                                               <pic:nvPicPr>
-                                                <pic:cNvPr id="619904391" name="Obraz 619904391"/>
+                                                <pic:cNvPr id="1032269571" name="Obraz 1032269571"/>
                                                 <pic:cNvPicPr/>
                                               </pic:nvPicPr>
                                               <pic:blipFill>
@@ -2998,7 +3040,7 @@
                                               <pic:spPr>
                                                 <a:xfrm flipH="1">
                                                   <a:off x="0" y="0"/>
-                                                  <a:ext cx="133200" cy="133200"/>
+                                                  <a:ext cx="104458" cy="133200"/>
                                                 </a:xfrm>
                                                 <a:prstGeom prst="rect">
                                                   <a:avLst/>
@@ -3014,6 +3056,9 @@
                                     <w:t xml:space="preserve"> </w:t>
                                   </w:r>
                                   <w:r>
+                                    <w:rPr>
+                                      <w:color w:val="C00000"/>
+                                    </w:rPr>
                                     <w:t>SELECTED ACHIEVEMENTS</w:t>
                                   </w:r>
                                 </w:p>
@@ -3404,6 +3449,9 @@
                                     <w:t xml:space="preserve"> </w:t>
                                   </w:r>
                                   <w:r>
+                                    <w:rPr>
+                                      <w:color w:val="C00000"/>
+                                    </w:rPr>
                                     <w:t>CAREER DRIVER</w:t>
                                   </w:r>
                                 </w:p>
@@ -3502,15 +3550,19 @@
                                 <w:p>
                                   <w:pPr>
                                     <w:pStyle w:val="NagwekCV"/>
+                                    <w:rPr>
+                                      <w:color w:val="C00000"/>
+                                    </w:rPr>
                                   </w:pPr>
                                   <w:r>
                                     <w:rPr>
                                       <w:noProof/>
+                                      <w:color w:val="C00000"/>
                                     </w:rPr>
                                     <w:drawing>
-                                      <wp:inline distT="0" distB="0" distL="0" distR="0" wp14:anchorId="6A084119" wp14:editId="03AF4BFB">
-                                        <wp:extent cx="133200" cy="133200"/>
-                                        <wp:effectExtent l="0" t="0" r="635" b="635"/>
+                                      <wp:inline distT="0" distB="0" distL="0" distR="0" wp14:anchorId="6A084119" wp14:editId="6A32D4B7">
+                                        <wp:extent cx="133200" cy="113570"/>
+                                        <wp:effectExtent l="0" t="0" r="635" b="1270"/>
                                         <wp:docPr id="756142411" name="Obraz 756142411"/>
                                         <wp:cNvGraphicFramePr>
                                           <a:graphicFrameLocks xmlns:a="http://schemas.openxmlformats.org/drawingml/2006/main" noChangeAspect="1"/>
@@ -3519,7 +3571,7 @@
                                           <a:graphicData uri="http://schemas.openxmlformats.org/drawingml/2006/picture">
                                             <pic:pic xmlns:pic="http://schemas.openxmlformats.org/drawingml/2006/picture">
                                               <pic:nvPicPr>
-                                                <pic:cNvPr id="1626971996" name="Obraz 1626971996"/>
+                                                <pic:cNvPr id="756142411" name="Obraz 756142411"/>
                                                 <pic:cNvPicPr/>
                                               </pic:nvPicPr>
                                               <pic:blipFill>
@@ -3537,7 +3589,7 @@
                                               <pic:spPr>
                                                 <a:xfrm flipH="1">
                                                   <a:off x="0" y="0"/>
-                                                  <a:ext cx="133200" cy="133200"/>
+                                                  <a:ext cx="133200" cy="113570"/>
                                                 </a:xfrm>
                                                 <a:prstGeom prst="rect">
                                                   <a:avLst/>
@@ -3550,9 +3602,15 @@
                                     </w:drawing>
                                   </w:r>
                                   <w:r>
+                                    <w:rPr>
+                                      <w:color w:val="C00000"/>
+                                    </w:rPr>
                                     <w:t xml:space="preserve"> </w:t>
                                   </w:r>
                                   <w:r>
+                                    <w:rPr>
+                                      <w:color w:val="C00000"/>
+                                    </w:rPr>
                                     <w:t>PROFESSIONAL EXPERIENCE</w:t>
                                   </w:r>
                                 </w:p>
@@ -3717,15 +3775,23 @@
                                       <w:sz w:val="20"/>
                                       <w:szCs w:val="20"/>
                                     </w:rPr>
-                                    <w:t>Determining detailed project scope driven by business need</w:t>
-                                  </w:r>
-                                  <w:r>
-                                    <w:rPr>
-                                      <w:rFonts w:asciiTheme="majorHAnsi" w:hAnsiTheme="majorHAnsi" w:cstheme="majorHAnsi"/>
-                                      <w:sz w:val="20"/>
-                                      <w:szCs w:val="20"/>
-                                    </w:rPr>
-                                    <w:t xml:space="preserve">, close cooperation with the client (acting as customer interface) </w:t>
+                                    <w:t xml:space="preserve">Managing internal cross-functional development teams (both hardware </w:t>
+                                  </w:r>
+                                  <w:r>
+                                    <w:rPr>
+                                      <w:rFonts w:asciiTheme="majorHAnsi" w:hAnsiTheme="majorHAnsi" w:cstheme="majorHAnsi"/>
+                                      <w:sz w:val="20"/>
+                                      <w:szCs w:val="20"/>
+                                    </w:rPr>
+                                    <w:t xml:space="preserve">     </w:t>
+                                  </w:r>
+                                  <w:r>
+                                    <w:rPr>
+                                      <w:rFonts w:asciiTheme="majorHAnsi" w:hAnsiTheme="majorHAnsi" w:cstheme="majorHAnsi"/>
+                                      <w:sz w:val="20"/>
+                                      <w:szCs w:val="20"/>
+                                    </w:rPr>
+                                    <w:t xml:space="preserve">and firmware) and external suppliers/vendors (Poland, USA, Denmark, Belarus, China, Mexico) </w:t>
                                   </w:r>
                                 </w:p>
                                 <w:p>
@@ -3752,39 +3818,31 @@
                                       <w:sz w:val="20"/>
                                       <w:szCs w:val="20"/>
                                     </w:rPr>
-                                    <w:t>Preparatio</w:t>
-                                  </w:r>
-                                  <w:r>
-                                    <w:rPr>
-                                      <w:rFonts w:asciiTheme="majorHAnsi" w:hAnsiTheme="majorHAnsi" w:cstheme="majorHAnsi"/>
-                                      <w:sz w:val="20"/>
-                                      <w:szCs w:val="20"/>
-                                    </w:rPr>
-                                    <w:t xml:space="preserve">n </w:t>
-                                  </w:r>
-                                  <w:r>
-                                    <w:rPr>
-                                      <w:rFonts w:asciiTheme="majorHAnsi" w:hAnsiTheme="majorHAnsi" w:cstheme="majorHAnsi"/>
-                                      <w:sz w:val="20"/>
-                                      <w:szCs w:val="20"/>
-                                    </w:rPr>
-                                    <w:t>of</w:t>
-                                  </w:r>
-                                  <w:r>
-                                    <w:rPr>
-                                      <w:rFonts w:asciiTheme="majorHAnsi" w:hAnsiTheme="majorHAnsi" w:cstheme="majorHAnsi"/>
-                                      <w:sz w:val="20"/>
-                                      <w:szCs w:val="20"/>
-                                    </w:rPr>
-                                    <w:t xml:space="preserve"> the</w:t>
-                                  </w:r>
-                                  <w:r>
-                                    <w:rPr>
-                                      <w:rFonts w:asciiTheme="majorHAnsi" w:hAnsiTheme="majorHAnsi" w:cstheme="majorHAnsi"/>
-                                      <w:sz w:val="20"/>
-                                      <w:szCs w:val="20"/>
-                                    </w:rPr>
-                                    <w:t xml:space="preserve"> quotation and project schedule/WBS </w:t>
+                                    <w:t>Determining detailed project scope driven by business need</w:t>
+                                  </w:r>
+                                  <w:r>
+                                    <w:rPr>
+                                      <w:rFonts w:asciiTheme="majorHAnsi" w:hAnsiTheme="majorHAnsi" w:cstheme="majorHAnsi"/>
+                                      <w:sz w:val="20"/>
+                                      <w:szCs w:val="20"/>
+                                    </w:rPr>
+                                    <w:t>, close cooperation with the client (acting as customer interface</w:t>
+                                  </w:r>
+                                  <w:r>
+                                    <w:rPr>
+                                      <w:rFonts w:asciiTheme="majorHAnsi" w:hAnsiTheme="majorHAnsi" w:cstheme="majorHAnsi"/>
+                                      <w:sz w:val="20"/>
+                                      <w:szCs w:val="20"/>
+                                    </w:rPr>
+                                    <w:t>/PO</w:t>
+                                  </w:r>
+                                  <w:r>
+                                    <w:rPr>
+                                      <w:rFonts w:asciiTheme="majorHAnsi" w:hAnsiTheme="majorHAnsi" w:cstheme="majorHAnsi"/>
+                                      <w:sz w:val="20"/>
+                                      <w:szCs w:val="20"/>
+                                    </w:rPr>
+                                    <w:t xml:space="preserve">) </w:t>
                                   </w:r>
                                 </w:p>
                                 <w:p>
@@ -3811,31 +3869,39 @@
                                       <w:sz w:val="20"/>
                                       <w:szCs w:val="20"/>
                                     </w:rPr>
-                                    <w:t xml:space="preserve">Managing internal cross-functional development teams (both hardware </w:t>
-                                  </w:r>
-                                  <w:r>
-                                    <w:rPr>
-                                      <w:rFonts w:asciiTheme="majorHAnsi" w:hAnsiTheme="majorHAnsi" w:cstheme="majorHAnsi"/>
-                                      <w:sz w:val="20"/>
-                                      <w:szCs w:val="20"/>
-                                    </w:rPr>
-                                    <w:t xml:space="preserve">     </w:t>
-                                  </w:r>
-                                  <w:r>
-                                    <w:rPr>
-                                      <w:rFonts w:asciiTheme="majorHAnsi" w:hAnsiTheme="majorHAnsi" w:cstheme="majorHAnsi"/>
-                                      <w:sz w:val="20"/>
-                                      <w:szCs w:val="20"/>
-                                    </w:rPr>
-                                    <w:t>and firmware) and external suppliers/vendors (Poland, USA, Denmark, Belarus, China, Mexico)</w:t>
-                                  </w:r>
-                                  <w:r>
-                                    <w:rPr>
-                                      <w:rFonts w:asciiTheme="majorHAnsi" w:hAnsiTheme="majorHAnsi" w:cstheme="majorHAnsi"/>
-                                      <w:sz w:val="20"/>
-                                      <w:szCs w:val="20"/>
-                                    </w:rPr>
-                                    <w:t xml:space="preserve"> </w:t>
+                                    <w:t>Preparatio</w:t>
+                                  </w:r>
+                                  <w:r>
+                                    <w:rPr>
+                                      <w:rFonts w:asciiTheme="majorHAnsi" w:hAnsiTheme="majorHAnsi" w:cstheme="majorHAnsi"/>
+                                      <w:sz w:val="20"/>
+                                      <w:szCs w:val="20"/>
+                                    </w:rPr>
+                                    <w:t xml:space="preserve">n </w:t>
+                                  </w:r>
+                                  <w:r>
+                                    <w:rPr>
+                                      <w:rFonts w:asciiTheme="majorHAnsi" w:hAnsiTheme="majorHAnsi" w:cstheme="majorHAnsi"/>
+                                      <w:sz w:val="20"/>
+                                      <w:szCs w:val="20"/>
+                                    </w:rPr>
+                                    <w:t>of</w:t>
+                                  </w:r>
+                                  <w:r>
+                                    <w:rPr>
+                                      <w:rFonts w:asciiTheme="majorHAnsi" w:hAnsiTheme="majorHAnsi" w:cstheme="majorHAnsi"/>
+                                      <w:sz w:val="20"/>
+                                      <w:szCs w:val="20"/>
+                                    </w:rPr>
+                                    <w:t xml:space="preserve"> the</w:t>
+                                  </w:r>
+                                  <w:r>
+                                    <w:rPr>
+                                      <w:rFonts w:asciiTheme="majorHAnsi" w:hAnsiTheme="majorHAnsi" w:cstheme="majorHAnsi"/>
+                                      <w:sz w:val="20"/>
+                                      <w:szCs w:val="20"/>
+                                    </w:rPr>
+                                    <w:t xml:space="preserve"> quotation and project schedule/WBS </w:t>
                                   </w:r>
                                 </w:p>
                                 <w:p>
@@ -4050,7 +4116,23 @@
                                       <w:sz w:val="20"/>
                                       <w:szCs w:val="20"/>
                                     </w:rPr>
-                                    <w:t xml:space="preserve">Coordination the </w:t>
+                                    <w:t xml:space="preserve">Coordination </w:t>
+                                  </w:r>
+                                  <w:r>
+                                    <w:rPr>
+                                      <w:rFonts w:asciiTheme="majorHAnsi" w:hAnsiTheme="majorHAnsi" w:cstheme="majorHAnsi"/>
+                                      <w:sz w:val="20"/>
+                                      <w:szCs w:val="20"/>
+                                    </w:rPr>
+                                    <w:t xml:space="preserve">of </w:t>
+                                  </w:r>
+                                  <w:r>
+                                    <w:rPr>
+                                      <w:rFonts w:asciiTheme="majorHAnsi" w:hAnsiTheme="majorHAnsi" w:cstheme="majorHAnsi"/>
+                                      <w:sz w:val="20"/>
+                                      <w:szCs w:val="20"/>
+                                    </w:rPr>
+                                    <w:t xml:space="preserve">the </w:t>
                                   </w:r>
                                   <w:r>
                                     <w:rPr>
@@ -4156,6 +4238,16 @@
                                 </w:p>
                                 <w:p>
                                   <w:pPr>
+                                    <w:jc w:val="both"/>
+                                    <w:rPr>
+                                      <w:rFonts w:asciiTheme="majorHAnsi" w:hAnsiTheme="majorHAnsi" w:cstheme="majorHAnsi"/>
+                                      <w:sz w:val="20"/>
+                                      <w:szCs w:val="20"/>
+                                    </w:rPr>
+                                  </w:pPr>
+                                </w:p>
+                                <w:p>
+                                  <w:pPr>
                                     <w:pStyle w:val="Akapitzlist"/>
                                     <w:numPr>
                                       <w:ilvl w:val="0"/>
@@ -4231,7 +4323,31 @@
                                       <w:sz w:val="20"/>
                                       <w:szCs w:val="20"/>
                                     </w:rPr>
-                                    <w:t>upporting the recruitment process of new employees</w:t>
+                                    <w:t xml:space="preserve">upporting the recruitment </w:t>
+                                  </w:r>
+                                  <w:r>
+                                    <w:rPr>
+                                      <w:rFonts w:asciiTheme="majorHAnsi" w:hAnsiTheme="majorHAnsi" w:cstheme="majorHAnsi"/>
+                                      <w:sz w:val="20"/>
+                                      <w:szCs w:val="20"/>
+                                    </w:rPr>
+                                    <w:t xml:space="preserve">and onboarding </w:t>
+                                  </w:r>
+                                  <w:r>
+                                    <w:rPr>
+                                      <w:rFonts w:asciiTheme="majorHAnsi" w:hAnsiTheme="majorHAnsi" w:cstheme="majorHAnsi"/>
+                                      <w:sz w:val="20"/>
+                                      <w:szCs w:val="20"/>
+                                    </w:rPr>
+                                    <w:t xml:space="preserve">processes </w:t>
+                                  </w:r>
+                                  <w:r>
+                                    <w:rPr>
+                                      <w:rFonts w:asciiTheme="majorHAnsi" w:hAnsiTheme="majorHAnsi" w:cstheme="majorHAnsi"/>
+                                      <w:sz w:val="20"/>
+                                      <w:szCs w:val="20"/>
+                                    </w:rPr>
+                                    <w:t>of new employees</w:t>
                                   </w:r>
                                 </w:p>
                                 <w:p>
@@ -4366,7 +4482,7 @@
                                 <w:rFonts w:ascii="Corbel" w:hAnsi="Corbel"/>
                                 <w:b/>
                                 <w:bCs/>
-                                <w:color w:val="44546A" w:themeColor="text2"/>
+                                <w:color w:val="C00000"/>
                                 <w:sz w:val="72"/>
                                 <w:szCs w:val="72"/>
                               </w:rPr>
@@ -4384,7 +4500,7 @@
                           <w:p>
                             <w:pPr>
                               <w:rPr>
-                                <w:rFonts w:ascii="Corbel Light" w:hAnsi="Corbel Light"/>
+                                <w:rFonts w:ascii="Corbel" w:hAnsi="Corbel"/>
                                 <w:color w:val="44546A" w:themeColor="text2"/>
                                 <w:sz w:val="40"/>
                                 <w:szCs w:val="40"/>
@@ -4392,7 +4508,7 @@
                             </w:pPr>
                             <w:r>
                               <w:rPr>
-                                <w:rFonts w:ascii="Corbel Light" w:hAnsi="Corbel Light"/>
+                                <w:rFonts w:ascii="Corbel" w:hAnsi="Corbel"/>
                                 <w:sz w:val="40"/>
                                 <w:szCs w:val="40"/>
                               </w:rPr>
@@ -4437,9 +4553,9 @@
                                 <w:noProof/>
                               </w:rPr>
                               <w:drawing>
-                                <wp:inline distT="0" distB="0" distL="0" distR="0" wp14:anchorId="2875C0AE" wp14:editId="77EC4C19">
-                                  <wp:extent cx="133200" cy="133200"/>
-                                  <wp:effectExtent l="0" t="0" r="635" b="635"/>
+                                <wp:inline distT="0" distB="0" distL="0" distR="0" wp14:anchorId="2875C0AE" wp14:editId="6DE2A9D3">
+                                  <wp:extent cx="108000" cy="133200"/>
+                                  <wp:effectExtent l="0" t="0" r="6350" b="635"/>
                                   <wp:docPr id="1950360464" name="Obraz 1950360464"/>
                                   <wp:cNvGraphicFramePr>
                                     <a:graphicFrameLocks xmlns:a="http://schemas.openxmlformats.org/drawingml/2006/main" noChangeAspect="1"/>
@@ -4448,7 +4564,7 @@
                                     <a:graphicData uri="http://schemas.openxmlformats.org/drawingml/2006/picture">
                                       <pic:pic xmlns:pic="http://schemas.openxmlformats.org/drawingml/2006/picture">
                                         <pic:nvPicPr>
-                                          <pic:cNvPr id="1904205870" name="Obraz 1904205870"/>
+                                          <pic:cNvPr id="1950360464" name="Obraz 1950360464"/>
                                           <pic:cNvPicPr/>
                                         </pic:nvPicPr>
                                         <pic:blipFill>
@@ -4466,7 +4582,7 @@
                                         <pic:spPr>
                                           <a:xfrm rot="10800000" flipV="1">
                                             <a:off x="0" y="0"/>
-                                            <a:ext cx="133200" cy="133200"/>
+                                            <a:ext cx="108000" cy="133200"/>
                                           </a:xfrm>
                                           <a:prstGeom prst="rect">
                                             <a:avLst/>
@@ -4482,6 +4598,9 @@
                               <w:t xml:space="preserve"> </w:t>
                             </w:r>
                             <w:r>
+                              <w:rPr>
+                                <w:color w:val="C00000"/>
+                              </w:rPr>
                               <w:t>SUMMARY</w:t>
                             </w:r>
                           </w:p>
@@ -4562,7 +4681,7 @@
                                 <w:szCs w:val="20"/>
                                 <w:lang w:eastAsia="en-US"/>
                               </w:rPr>
-                              <w:t>4,35</w:t>
+                              <w:t>2,18</w:t>
                             </w:r>
                             <w:r>
                               <w:rPr>
@@ -4804,7 +4923,46 @@
                                 <w:szCs w:val="20"/>
                                 <w:lang w:eastAsia="en-US"/>
                               </w:rPr>
-                              <w:t xml:space="preserve"> My top 5 Gallup strengths: Restorative, Connectedness, Communication, Input, Intellection.</w:t>
+                              <w:t xml:space="preserve"> </w:t>
+                            </w:r>
+                          </w:p>
+                          <w:p>
+                            <w:pPr>
+                              <w:pStyle w:val="Nagwek3"/>
+                              <w:jc w:val="both"/>
+                              <w:rPr>
+                                <w:rFonts w:eastAsiaTheme="minorHAnsi" w:cstheme="majorHAnsi"/>
+                                <w:caps w:val="0"/>
+                                <w:color w:val="auto"/>
+                                <w:sz w:val="20"/>
+                                <w:szCs w:val="20"/>
+                                <w:lang w:eastAsia="en-US"/>
+                              </w:rPr>
+                            </w:pPr>
+                          </w:p>
+                          <w:p>
+                            <w:pPr>
+                              <w:pStyle w:val="Nagwek3"/>
+                              <w:jc w:val="both"/>
+                              <w:rPr>
+                                <w:rFonts w:eastAsiaTheme="minorHAnsi" w:cstheme="majorHAnsi"/>
+                                <w:caps w:val="0"/>
+                                <w:color w:val="auto"/>
+                                <w:sz w:val="20"/>
+                                <w:szCs w:val="20"/>
+                                <w:lang w:eastAsia="en-US"/>
+                              </w:rPr>
+                            </w:pPr>
+                            <w:r>
+                              <w:rPr>
+                                <w:rFonts w:eastAsiaTheme="minorHAnsi" w:cstheme="majorHAnsi"/>
+                                <w:caps w:val="0"/>
+                                <w:color w:val="auto"/>
+                                <w:sz w:val="20"/>
+                                <w:szCs w:val="20"/>
+                                <w:lang w:eastAsia="en-US"/>
+                              </w:rPr>
+                              <w:t>My top 5 Gallup strengths: Restorative, Connectedness, Communication, Input, Intellection.</w:t>
                             </w:r>
                           </w:p>
                         </w:tc>
@@ -4847,9 +5005,9 @@
                                 <w:noProof/>
                               </w:rPr>
                               <w:drawing>
-                                <wp:inline distT="0" distB="0" distL="0" distR="0" wp14:anchorId="2442035C" wp14:editId="3F304C86">
-                                  <wp:extent cx="133200" cy="133200"/>
-                                  <wp:effectExtent l="0" t="0" r="635" b="635"/>
+                                <wp:inline distT="0" distB="0" distL="0" distR="0" wp14:anchorId="2442035C" wp14:editId="27E20D42">
+                                  <wp:extent cx="104458" cy="133200"/>
+                                  <wp:effectExtent l="0" t="0" r="0" b="635"/>
                                   <wp:docPr id="1032269571" name="Obraz 1032269571"/>
                                   <wp:cNvGraphicFramePr>
                                     <a:graphicFrameLocks xmlns:a="http://schemas.openxmlformats.org/drawingml/2006/main" noChangeAspect="1"/>
@@ -4858,7 +5016,7 @@
                                     <a:graphicData uri="http://schemas.openxmlformats.org/drawingml/2006/picture">
                                       <pic:pic xmlns:pic="http://schemas.openxmlformats.org/drawingml/2006/picture">
                                         <pic:nvPicPr>
-                                          <pic:cNvPr id="619904391" name="Obraz 619904391"/>
+                                          <pic:cNvPr id="1032269571" name="Obraz 1032269571"/>
                                           <pic:cNvPicPr/>
                                         </pic:nvPicPr>
                                         <pic:blipFill>
@@ -4876,7 +5034,7 @@
                                         <pic:spPr>
                                           <a:xfrm flipH="1">
                                             <a:off x="0" y="0"/>
-                                            <a:ext cx="133200" cy="133200"/>
+                                            <a:ext cx="104458" cy="133200"/>
                                           </a:xfrm>
                                           <a:prstGeom prst="rect">
                                             <a:avLst/>
@@ -4892,6 +5050,9 @@
                               <w:t xml:space="preserve"> </w:t>
                             </w:r>
                             <w:r>
+                              <w:rPr>
+                                <w:color w:val="C00000"/>
+                              </w:rPr>
                               <w:t>SELECTED ACHIEVEMENTS</w:t>
                             </w:r>
                           </w:p>
@@ -5282,6 +5443,9 @@
                               <w:t xml:space="preserve"> </w:t>
                             </w:r>
                             <w:r>
+                              <w:rPr>
+                                <w:color w:val="C00000"/>
+                              </w:rPr>
                               <w:t>CAREER DRIVER</w:t>
                             </w:r>
                           </w:p>
@@ -5380,15 +5544,19 @@
                           <w:p>
                             <w:pPr>
                               <w:pStyle w:val="NagwekCV"/>
+                              <w:rPr>
+                                <w:color w:val="C00000"/>
+                              </w:rPr>
                             </w:pPr>
                             <w:r>
                               <w:rPr>
                                 <w:noProof/>
+                                <w:color w:val="C00000"/>
                               </w:rPr>
                               <w:drawing>
-                                <wp:inline distT="0" distB="0" distL="0" distR="0" wp14:anchorId="6A084119" wp14:editId="03AF4BFB">
-                                  <wp:extent cx="133200" cy="133200"/>
-                                  <wp:effectExtent l="0" t="0" r="635" b="635"/>
+                                <wp:inline distT="0" distB="0" distL="0" distR="0" wp14:anchorId="6A084119" wp14:editId="6A32D4B7">
+                                  <wp:extent cx="133200" cy="113570"/>
+                                  <wp:effectExtent l="0" t="0" r="635" b="1270"/>
                                   <wp:docPr id="756142411" name="Obraz 756142411"/>
                                   <wp:cNvGraphicFramePr>
                                     <a:graphicFrameLocks xmlns:a="http://schemas.openxmlformats.org/drawingml/2006/main" noChangeAspect="1"/>
@@ -5397,7 +5565,7 @@
                                     <a:graphicData uri="http://schemas.openxmlformats.org/drawingml/2006/picture">
                                       <pic:pic xmlns:pic="http://schemas.openxmlformats.org/drawingml/2006/picture">
                                         <pic:nvPicPr>
-                                          <pic:cNvPr id="1626971996" name="Obraz 1626971996"/>
+                                          <pic:cNvPr id="756142411" name="Obraz 756142411"/>
                                           <pic:cNvPicPr/>
                                         </pic:nvPicPr>
                                         <pic:blipFill>
@@ -5415,7 +5583,7 @@
                                         <pic:spPr>
                                           <a:xfrm flipH="1">
                                             <a:off x="0" y="0"/>
-                                            <a:ext cx="133200" cy="133200"/>
+                                            <a:ext cx="133200" cy="113570"/>
                                           </a:xfrm>
                                           <a:prstGeom prst="rect">
                                             <a:avLst/>
@@ -5428,9 +5596,15 @@
                               </w:drawing>
                             </w:r>
                             <w:r>
+                              <w:rPr>
+                                <w:color w:val="C00000"/>
+                              </w:rPr>
                               <w:t xml:space="preserve"> </w:t>
                             </w:r>
                             <w:r>
+                              <w:rPr>
+                                <w:color w:val="C00000"/>
+                              </w:rPr>
                               <w:t>PROFESSIONAL EXPERIENCE</w:t>
                             </w:r>
                           </w:p>
@@ -5595,15 +5769,23 @@
                                 <w:sz w:val="20"/>
                                 <w:szCs w:val="20"/>
                               </w:rPr>
-                              <w:t>Determining detailed project scope driven by business need</w:t>
-                            </w:r>
-                            <w:r>
-                              <w:rPr>
-                                <w:rFonts w:asciiTheme="majorHAnsi" w:hAnsiTheme="majorHAnsi" w:cstheme="majorHAnsi"/>
-                                <w:sz w:val="20"/>
-                                <w:szCs w:val="20"/>
-                              </w:rPr>
-                              <w:t xml:space="preserve">, close cooperation with the client (acting as customer interface) </w:t>
+                              <w:t xml:space="preserve">Managing internal cross-functional development teams (both hardware </w:t>
+                            </w:r>
+                            <w:r>
+                              <w:rPr>
+                                <w:rFonts w:asciiTheme="majorHAnsi" w:hAnsiTheme="majorHAnsi" w:cstheme="majorHAnsi"/>
+                                <w:sz w:val="20"/>
+                                <w:szCs w:val="20"/>
+                              </w:rPr>
+                              <w:t xml:space="preserve">     </w:t>
+                            </w:r>
+                            <w:r>
+                              <w:rPr>
+                                <w:rFonts w:asciiTheme="majorHAnsi" w:hAnsiTheme="majorHAnsi" w:cstheme="majorHAnsi"/>
+                                <w:sz w:val="20"/>
+                                <w:szCs w:val="20"/>
+                              </w:rPr>
+                              <w:t xml:space="preserve">and firmware) and external suppliers/vendors (Poland, USA, Denmark, Belarus, China, Mexico) </w:t>
                             </w:r>
                           </w:p>
                           <w:p>
@@ -5630,39 +5812,31 @@
                                 <w:sz w:val="20"/>
                                 <w:szCs w:val="20"/>
                               </w:rPr>
-                              <w:t>Preparatio</w:t>
-                            </w:r>
-                            <w:r>
-                              <w:rPr>
-                                <w:rFonts w:asciiTheme="majorHAnsi" w:hAnsiTheme="majorHAnsi" w:cstheme="majorHAnsi"/>
-                                <w:sz w:val="20"/>
-                                <w:szCs w:val="20"/>
-                              </w:rPr>
-                              <w:t xml:space="preserve">n </w:t>
-                            </w:r>
-                            <w:r>
-                              <w:rPr>
-                                <w:rFonts w:asciiTheme="majorHAnsi" w:hAnsiTheme="majorHAnsi" w:cstheme="majorHAnsi"/>
-                                <w:sz w:val="20"/>
-                                <w:szCs w:val="20"/>
-                              </w:rPr>
-                              <w:t>of</w:t>
-                            </w:r>
-                            <w:r>
-                              <w:rPr>
-                                <w:rFonts w:asciiTheme="majorHAnsi" w:hAnsiTheme="majorHAnsi" w:cstheme="majorHAnsi"/>
-                                <w:sz w:val="20"/>
-                                <w:szCs w:val="20"/>
-                              </w:rPr>
-                              <w:t xml:space="preserve"> the</w:t>
-                            </w:r>
-                            <w:r>
-                              <w:rPr>
-                                <w:rFonts w:asciiTheme="majorHAnsi" w:hAnsiTheme="majorHAnsi" w:cstheme="majorHAnsi"/>
-                                <w:sz w:val="20"/>
-                                <w:szCs w:val="20"/>
-                              </w:rPr>
-                              <w:t xml:space="preserve"> quotation and project schedule/WBS </w:t>
+                              <w:t>Determining detailed project scope driven by business need</w:t>
+                            </w:r>
+                            <w:r>
+                              <w:rPr>
+                                <w:rFonts w:asciiTheme="majorHAnsi" w:hAnsiTheme="majorHAnsi" w:cstheme="majorHAnsi"/>
+                                <w:sz w:val="20"/>
+                                <w:szCs w:val="20"/>
+                              </w:rPr>
+                              <w:t>, close cooperation with the client (acting as customer interface</w:t>
+                            </w:r>
+                            <w:r>
+                              <w:rPr>
+                                <w:rFonts w:asciiTheme="majorHAnsi" w:hAnsiTheme="majorHAnsi" w:cstheme="majorHAnsi"/>
+                                <w:sz w:val="20"/>
+                                <w:szCs w:val="20"/>
+                              </w:rPr>
+                              <w:t>/PO</w:t>
+                            </w:r>
+                            <w:r>
+                              <w:rPr>
+                                <w:rFonts w:asciiTheme="majorHAnsi" w:hAnsiTheme="majorHAnsi" w:cstheme="majorHAnsi"/>
+                                <w:sz w:val="20"/>
+                                <w:szCs w:val="20"/>
+                              </w:rPr>
+                              <w:t xml:space="preserve">) </w:t>
                             </w:r>
                           </w:p>
                           <w:p>
@@ -5689,31 +5863,39 @@
                                 <w:sz w:val="20"/>
                                 <w:szCs w:val="20"/>
                               </w:rPr>
-                              <w:t xml:space="preserve">Managing internal cross-functional development teams (both hardware </w:t>
-                            </w:r>
-                            <w:r>
-                              <w:rPr>
-                                <w:rFonts w:asciiTheme="majorHAnsi" w:hAnsiTheme="majorHAnsi" w:cstheme="majorHAnsi"/>
-                                <w:sz w:val="20"/>
-                                <w:szCs w:val="20"/>
-                              </w:rPr>
-                              <w:t xml:space="preserve">     </w:t>
-                            </w:r>
-                            <w:r>
-                              <w:rPr>
-                                <w:rFonts w:asciiTheme="majorHAnsi" w:hAnsiTheme="majorHAnsi" w:cstheme="majorHAnsi"/>
-                                <w:sz w:val="20"/>
-                                <w:szCs w:val="20"/>
-                              </w:rPr>
-                              <w:t>and firmware) and external suppliers/vendors (Poland, USA, Denmark, Belarus, China, Mexico)</w:t>
-                            </w:r>
-                            <w:r>
-                              <w:rPr>
-                                <w:rFonts w:asciiTheme="majorHAnsi" w:hAnsiTheme="majorHAnsi" w:cstheme="majorHAnsi"/>
-                                <w:sz w:val="20"/>
-                                <w:szCs w:val="20"/>
-                              </w:rPr>
-                              <w:t xml:space="preserve"> </w:t>
+                              <w:t>Preparatio</w:t>
+                            </w:r>
+                            <w:r>
+                              <w:rPr>
+                                <w:rFonts w:asciiTheme="majorHAnsi" w:hAnsiTheme="majorHAnsi" w:cstheme="majorHAnsi"/>
+                                <w:sz w:val="20"/>
+                                <w:szCs w:val="20"/>
+                              </w:rPr>
+                              <w:t xml:space="preserve">n </w:t>
+                            </w:r>
+                            <w:r>
+                              <w:rPr>
+                                <w:rFonts w:asciiTheme="majorHAnsi" w:hAnsiTheme="majorHAnsi" w:cstheme="majorHAnsi"/>
+                                <w:sz w:val="20"/>
+                                <w:szCs w:val="20"/>
+                              </w:rPr>
+                              <w:t>of</w:t>
+                            </w:r>
+                            <w:r>
+                              <w:rPr>
+                                <w:rFonts w:asciiTheme="majorHAnsi" w:hAnsiTheme="majorHAnsi" w:cstheme="majorHAnsi"/>
+                                <w:sz w:val="20"/>
+                                <w:szCs w:val="20"/>
+                              </w:rPr>
+                              <w:t xml:space="preserve"> the</w:t>
+                            </w:r>
+                            <w:r>
+                              <w:rPr>
+                                <w:rFonts w:asciiTheme="majorHAnsi" w:hAnsiTheme="majorHAnsi" w:cstheme="majorHAnsi"/>
+                                <w:sz w:val="20"/>
+                                <w:szCs w:val="20"/>
+                              </w:rPr>
+                              <w:t xml:space="preserve"> quotation and project schedule/WBS </w:t>
                             </w:r>
                           </w:p>
                           <w:p>
@@ -5928,7 +6110,23 @@
                                 <w:sz w:val="20"/>
                                 <w:szCs w:val="20"/>
                               </w:rPr>
-                              <w:t xml:space="preserve">Coordination the </w:t>
+                              <w:t xml:space="preserve">Coordination </w:t>
+                            </w:r>
+                            <w:r>
+                              <w:rPr>
+                                <w:rFonts w:asciiTheme="majorHAnsi" w:hAnsiTheme="majorHAnsi" w:cstheme="majorHAnsi"/>
+                                <w:sz w:val="20"/>
+                                <w:szCs w:val="20"/>
+                              </w:rPr>
+                              <w:t xml:space="preserve">of </w:t>
+                            </w:r>
+                            <w:r>
+                              <w:rPr>
+                                <w:rFonts w:asciiTheme="majorHAnsi" w:hAnsiTheme="majorHAnsi" w:cstheme="majorHAnsi"/>
+                                <w:sz w:val="20"/>
+                                <w:szCs w:val="20"/>
+                              </w:rPr>
+                              <w:t xml:space="preserve">the </w:t>
                             </w:r>
                             <w:r>
                               <w:rPr>
@@ -6034,6 +6232,16 @@
                           </w:p>
                           <w:p>
                             <w:pPr>
+                              <w:jc w:val="both"/>
+                              <w:rPr>
+                                <w:rFonts w:asciiTheme="majorHAnsi" w:hAnsiTheme="majorHAnsi" w:cstheme="majorHAnsi"/>
+                                <w:sz w:val="20"/>
+                                <w:szCs w:val="20"/>
+                              </w:rPr>
+                            </w:pPr>
+                          </w:p>
+                          <w:p>
+                            <w:pPr>
                               <w:pStyle w:val="Akapitzlist"/>
                               <w:numPr>
                                 <w:ilvl w:val="0"/>
@@ -6109,7 +6317,31 @@
                                 <w:sz w:val="20"/>
                                 <w:szCs w:val="20"/>
                               </w:rPr>
-                              <w:t>upporting the recruitment process of new employees</w:t>
+                              <w:t xml:space="preserve">upporting the recruitment </w:t>
+                            </w:r>
+                            <w:r>
+                              <w:rPr>
+                                <w:rFonts w:asciiTheme="majorHAnsi" w:hAnsiTheme="majorHAnsi" w:cstheme="majorHAnsi"/>
+                                <w:sz w:val="20"/>
+                                <w:szCs w:val="20"/>
+                              </w:rPr>
+                              <w:t xml:space="preserve">and onboarding </w:t>
+                            </w:r>
+                            <w:r>
+                              <w:rPr>
+                                <w:rFonts w:asciiTheme="majorHAnsi" w:hAnsiTheme="majorHAnsi" w:cstheme="majorHAnsi"/>
+                                <w:sz w:val="20"/>
+                                <w:szCs w:val="20"/>
+                              </w:rPr>
+                              <w:t xml:space="preserve">processes </w:t>
+                            </w:r>
+                            <w:r>
+                              <w:rPr>
+                                <w:rFonts w:asciiTheme="majorHAnsi" w:hAnsiTheme="majorHAnsi" w:cstheme="majorHAnsi"/>
+                                <w:sz w:val="20"/>
+                                <w:szCs w:val="20"/>
+                              </w:rPr>
+                              <w:t>of new employees</w:t>
                             </w:r>
                           </w:p>
                           <w:p>
@@ -7894,6 +8126,15 @@
                                     <w:t xml:space="preserve"> | Warsaw, Poland</w:t>
                                   </w:r>
                                 </w:p>
+                                <w:p>
+                                  <w:pPr>
+                                    <w:rPr>
+                                      <w:rFonts w:ascii="Corbel" w:hAnsi="Corbel"/>
+                                      <w:sz w:val="8"/>
+                                      <w:szCs w:val="8"/>
+                                    </w:rPr>
+                                  </w:pPr>
+                                </w:p>
                               </w:tc>
                               <w:tc>
                                 <w:tcPr>
@@ -8291,7 +8532,7 @@
                                       <w:sz w:val="20"/>
                                       <w:szCs w:val="20"/>
                                     </w:rPr>
-                                    <w:t xml:space="preserve"> Integration Servers and Oracle databases, including applying patches, solving environmental problems, developing specialized administration/monitoring tools</w:t>
+                                    <w:t xml:space="preserve"> Integration Servers and Oracle databases, including applying patches, solving environmental problems, developing specialized administration tools</w:t>
                                   </w:r>
                                   <w:r>
                                     <w:rPr>
@@ -8996,9 +9237,9 @@
                                       <w:noProof/>
                                     </w:rPr>
                                     <w:drawing>
-                                      <wp:inline distT="0" distB="0" distL="0" distR="0" wp14:anchorId="38A8BE78" wp14:editId="1478E9D6">
-                                        <wp:extent cx="133200" cy="133200"/>
-                                        <wp:effectExtent l="0" t="0" r="635" b="635"/>
+                                      <wp:inline distT="0" distB="0" distL="0" distR="0" wp14:anchorId="38A8BE78" wp14:editId="190CED53">
+                                        <wp:extent cx="162000" cy="133200"/>
+                                        <wp:effectExtent l="0" t="0" r="0" b="635"/>
                                         <wp:docPr id="2027407506" name="Obraz 2027407506"/>
                                         <wp:cNvGraphicFramePr>
                                           <a:graphicFrameLocks xmlns:a="http://schemas.openxmlformats.org/drawingml/2006/main" noChangeAspect="1"/>
@@ -9007,7 +9248,7 @@
                                           <a:graphicData uri="http://schemas.openxmlformats.org/drawingml/2006/picture">
                                             <pic:pic xmlns:pic="http://schemas.openxmlformats.org/drawingml/2006/picture">
                                               <pic:nvPicPr>
-                                                <pic:cNvPr id="1144608733" name="Obraz 8"/>
+                                                <pic:cNvPr id="2027407506" name="Obraz 2027407506"/>
                                                 <pic:cNvPicPr/>
                                               </pic:nvPicPr>
                                               <pic:blipFill>
@@ -9025,7 +9266,7 @@
                                               <pic:spPr>
                                                 <a:xfrm>
                                                   <a:off x="0" y="0"/>
-                                                  <a:ext cx="133200" cy="133200"/>
+                                                  <a:ext cx="162000" cy="133200"/>
                                                 </a:xfrm>
                                                 <a:prstGeom prst="rect">
                                                   <a:avLst/>
@@ -9041,6 +9282,9 @@
                                     <w:t xml:space="preserve"> </w:t>
                                   </w:r>
                                   <w:r>
+                                    <w:rPr>
+                                      <w:color w:val="C00000"/>
+                                    </w:rPr>
                                     <w:t>EDUCATION</w:t>
                                   </w:r>
                                 </w:p>
@@ -9305,16 +9549,22 @@
                                       <w:szCs w:val="20"/>
                                     </w:rPr>
                                   </w:pPr>
-                                  <w:proofErr w:type="spellStart"/>
-                                  <w:r>
-                                    <w:rPr>
-                                      <w:rFonts w:asciiTheme="majorHAnsi" w:hAnsiTheme="majorHAnsi" w:cstheme="majorHAnsi"/>
-                                      <w:sz w:val="20"/>
-                                      <w:szCs w:val="20"/>
-                                    </w:rPr>
-                                    <w:t>MsC</w:t>
-                                  </w:r>
-                                  <w:proofErr w:type="spellEnd"/>
+                                  <w:r>
+                                    <w:rPr>
+                                      <w:rFonts w:asciiTheme="majorHAnsi" w:hAnsiTheme="majorHAnsi" w:cstheme="majorHAnsi"/>
+                                      <w:sz w:val="20"/>
+                                      <w:szCs w:val="20"/>
+                                    </w:rPr>
+                                    <w:t>M</w:t>
+                                  </w:r>
+                                  <w:r>
+                                    <w:rPr>
+                                      <w:rFonts w:asciiTheme="majorHAnsi" w:hAnsiTheme="majorHAnsi" w:cstheme="majorHAnsi"/>
+                                      <w:sz w:val="20"/>
+                                      <w:szCs w:val="20"/>
+                                    </w:rPr>
+                                    <w:t>Sc</w:t>
+                                  </w:r>
                                   <w:r>
                                     <w:rPr>
                                       <w:rFonts w:asciiTheme="majorHAnsi" w:hAnsiTheme="majorHAnsi" w:cstheme="majorHAnsi"/>
@@ -10176,6 +10426,15 @@
                               <w:t xml:space="preserve"> | Warsaw, Poland</w:t>
                             </w:r>
                           </w:p>
+                          <w:p>
+                            <w:pPr>
+                              <w:rPr>
+                                <w:rFonts w:ascii="Corbel" w:hAnsi="Corbel"/>
+                                <w:sz w:val="8"/>
+                                <w:szCs w:val="8"/>
+                              </w:rPr>
+                            </w:pPr>
+                          </w:p>
                         </w:tc>
                         <w:tc>
                           <w:tcPr>
@@ -10573,7 +10832,7 @@
                                 <w:sz w:val="20"/>
                                 <w:szCs w:val="20"/>
                               </w:rPr>
-                              <w:t xml:space="preserve"> Integration Servers and Oracle databases, including applying patches, solving environmental problems, developing specialized administration/monitoring tools</w:t>
+                              <w:t xml:space="preserve"> Integration Servers and Oracle databases, including applying patches, solving environmental problems, developing specialized administration tools</w:t>
                             </w:r>
                             <w:r>
                               <w:rPr>
@@ -11278,9 +11537,9 @@
                                 <w:noProof/>
                               </w:rPr>
                               <w:drawing>
-                                <wp:inline distT="0" distB="0" distL="0" distR="0" wp14:anchorId="38A8BE78" wp14:editId="1478E9D6">
-                                  <wp:extent cx="133200" cy="133200"/>
-                                  <wp:effectExtent l="0" t="0" r="635" b="635"/>
+                                <wp:inline distT="0" distB="0" distL="0" distR="0" wp14:anchorId="38A8BE78" wp14:editId="190CED53">
+                                  <wp:extent cx="162000" cy="133200"/>
+                                  <wp:effectExtent l="0" t="0" r="0" b="635"/>
                                   <wp:docPr id="2027407506" name="Obraz 2027407506"/>
                                   <wp:cNvGraphicFramePr>
                                     <a:graphicFrameLocks xmlns:a="http://schemas.openxmlformats.org/drawingml/2006/main" noChangeAspect="1"/>
@@ -11289,7 +11548,7 @@
                                     <a:graphicData uri="http://schemas.openxmlformats.org/drawingml/2006/picture">
                                       <pic:pic xmlns:pic="http://schemas.openxmlformats.org/drawingml/2006/picture">
                                         <pic:nvPicPr>
-                                          <pic:cNvPr id="1144608733" name="Obraz 8"/>
+                                          <pic:cNvPr id="2027407506" name="Obraz 2027407506"/>
                                           <pic:cNvPicPr/>
                                         </pic:nvPicPr>
                                         <pic:blipFill>
@@ -11307,7 +11566,7 @@
                                         <pic:spPr>
                                           <a:xfrm>
                                             <a:off x="0" y="0"/>
-                                            <a:ext cx="133200" cy="133200"/>
+                                            <a:ext cx="162000" cy="133200"/>
                                           </a:xfrm>
                                           <a:prstGeom prst="rect">
                                             <a:avLst/>
@@ -11323,6 +11582,9 @@
                               <w:t xml:space="preserve"> </w:t>
                             </w:r>
                             <w:r>
+                              <w:rPr>
+                                <w:color w:val="C00000"/>
+                              </w:rPr>
                               <w:t>EDUCATION</w:t>
                             </w:r>
                           </w:p>
@@ -11587,16 +11849,22 @@
                                 <w:szCs w:val="20"/>
                               </w:rPr>
                             </w:pPr>
-                            <w:proofErr w:type="spellStart"/>
-                            <w:r>
-                              <w:rPr>
-                                <w:rFonts w:asciiTheme="majorHAnsi" w:hAnsiTheme="majorHAnsi" w:cstheme="majorHAnsi"/>
-                                <w:sz w:val="20"/>
-                                <w:szCs w:val="20"/>
-                              </w:rPr>
-                              <w:t>MsC</w:t>
-                            </w:r>
-                            <w:proofErr w:type="spellEnd"/>
+                            <w:r>
+                              <w:rPr>
+                                <w:rFonts w:asciiTheme="majorHAnsi" w:hAnsiTheme="majorHAnsi" w:cstheme="majorHAnsi"/>
+                                <w:sz w:val="20"/>
+                                <w:szCs w:val="20"/>
+                              </w:rPr>
+                              <w:t>M</w:t>
+                            </w:r>
+                            <w:r>
+                              <w:rPr>
+                                <w:rFonts w:asciiTheme="majorHAnsi" w:hAnsiTheme="majorHAnsi" w:cstheme="majorHAnsi"/>
+                                <w:sz w:val="20"/>
+                                <w:szCs w:val="20"/>
+                              </w:rPr>
+                              <w:t>Sc</w:t>
+                            </w:r>
                             <w:r>
                               <w:rPr>
                                 <w:rFonts w:asciiTheme="majorHAnsi" w:hAnsiTheme="majorHAnsi" w:cstheme="majorHAnsi"/>
@@ -12354,9 +12622,9 @@
                                       <w:noProof/>
                                     </w:rPr>
                                     <w:drawing>
-                                      <wp:inline distT="0" distB="0" distL="0" distR="0" wp14:anchorId="416DABCA" wp14:editId="7EF8F9FA">
-                                        <wp:extent cx="133350" cy="133350"/>
-                                        <wp:effectExtent l="0" t="0" r="0" b="0"/>
+                                      <wp:inline distT="0" distB="0" distL="0" distR="0" wp14:anchorId="416DABCA" wp14:editId="1FF943AC">
+                                        <wp:extent cx="133200" cy="133200"/>
+                                        <wp:effectExtent l="0" t="0" r="635" b="635"/>
                                         <wp:docPr id="905992558" name="Obraz 2"/>
                                         <wp:cNvGraphicFramePr>
                                           <a:graphicFrameLocks xmlns:a="http://schemas.openxmlformats.org/drawingml/2006/main" noChangeAspect="1"/>
@@ -12365,7 +12633,7 @@
                                           <a:graphicData uri="http://schemas.openxmlformats.org/drawingml/2006/picture">
                                             <pic:pic xmlns:pic="http://schemas.openxmlformats.org/drawingml/2006/picture">
                                               <pic:nvPicPr>
-                                                <pic:cNvPr id="0" name="Obraz 1375781435"/>
+                                                <pic:cNvPr id="905992558" name="Obraz 2"/>
                                                 <pic:cNvPicPr>
                                                   <a:picLocks noChangeAspect="1" noChangeArrowheads="1"/>
                                                 </pic:cNvPicPr>
@@ -12378,7 +12646,6 @@
                                                     </a:ext>
                                                   </a:extLst>
                                                 </a:blip>
-                                                <a:srcRect/>
                                                 <a:stretch>
                                                   <a:fillRect/>
                                                 </a:stretch>
@@ -12386,7 +12653,7 @@
                                               <pic:spPr bwMode="auto">
                                                 <a:xfrm>
                                                   <a:off x="0" y="0"/>
-                                                  <a:ext cx="133350" cy="133350"/>
+                                                  <a:ext cx="133200" cy="133200"/>
                                                 </a:xfrm>
                                                 <a:prstGeom prst="rect">
                                                   <a:avLst/>
@@ -12406,19 +12673,10 @@
                                     <w:t xml:space="preserve"> </w:t>
                                   </w:r>
                                   <w:r>
-                                    <w:t xml:space="preserve">TRAININGS </w:t>
-                                  </w:r>
-                                  <w:r>
-                                    <w:t>&amp;</w:t>
-                                  </w:r>
-                                  <w:r>
-                                    <w:t xml:space="preserve"> C</w:t>
-                                  </w:r>
-                                  <w:r>
-                                    <w:t>O</w:t>
-                                  </w:r>
-                                  <w:r>
-                                    <w:t>URSES</w:t>
+                                    <w:rPr>
+                                      <w:color w:val="C00000"/>
+                                    </w:rPr>
+                                    <w:t>TRAININGS &amp; COURSES</w:t>
                                   </w:r>
                                 </w:p>
                               </w:tc>
@@ -13304,7 +13562,7 @@
                                       <w:noProof/>
                                     </w:rPr>
                                     <w:drawing>
-                                      <wp:inline distT="0" distB="0" distL="0" distR="0" wp14:anchorId="47881DC7" wp14:editId="156908F6">
+                                      <wp:inline distT="0" distB="0" distL="0" distR="0" wp14:anchorId="47881DC7" wp14:editId="4B911002">
                                         <wp:extent cx="133200" cy="133200"/>
                                         <wp:effectExtent l="0" t="0" r="635" b="635"/>
                                         <wp:docPr id="236146373" name="Obraz 11"/>
@@ -13315,7 +13573,7 @@
                                           <a:graphicData uri="http://schemas.openxmlformats.org/drawingml/2006/picture">
                                             <pic:pic xmlns:pic="http://schemas.openxmlformats.org/drawingml/2006/picture">
                                               <pic:nvPicPr>
-                                                <pic:cNvPr id="236146373" name="Obraz 236146373"/>
+                                                <pic:cNvPr id="236146373" name="Obraz 11"/>
                                                 <pic:cNvPicPr/>
                                               </pic:nvPicPr>
                                               <pic:blipFill>
@@ -13349,7 +13607,14 @@
                                     <w:rPr>
                                       <w:noProof/>
                                     </w:rPr>
-                                    <w:t xml:space="preserve"> TOOLS</w:t>
+                                    <w:t xml:space="preserve"> </w:t>
+                                  </w:r>
+                                  <w:r>
+                                    <w:rPr>
+                                      <w:noProof/>
+                                      <w:color w:val="C00000"/>
+                                    </w:rPr>
+                                    <w:t>TOOLS</w:t>
                                   </w:r>
                                 </w:p>
                               </w:tc>
@@ -13500,13 +13765,17 @@
                                 <w:p>
                                   <w:pPr>
                                     <w:pStyle w:val="NagwekCV"/>
+                                    <w:rPr>
+                                      <w:color w:val="C00000"/>
+                                    </w:rPr>
                                   </w:pPr>
                                   <w:r>
                                     <w:rPr>
                                       <w:noProof/>
+                                      <w:color w:val="C00000"/>
                                     </w:rPr>
                                     <w:drawing>
-                                      <wp:inline distT="0" distB="0" distL="0" distR="0" wp14:anchorId="44B8A4F0" wp14:editId="7A9C585C">
+                                      <wp:inline distT="0" distB="0" distL="0" distR="0" wp14:anchorId="44B8A4F0" wp14:editId="7FD5538C">
                                         <wp:extent cx="133200" cy="133200"/>
                                         <wp:effectExtent l="0" t="0" r="635" b="635"/>
                                         <wp:docPr id="1731923062" name="Obraz 1731923062"/>
@@ -13517,7 +13786,7 @@
                                           <a:graphicData uri="http://schemas.openxmlformats.org/drawingml/2006/picture">
                                             <pic:pic xmlns:pic="http://schemas.openxmlformats.org/drawingml/2006/picture">
                                               <pic:nvPicPr>
-                                                <pic:cNvPr id="654677040" name="Obraz 654677040"/>
+                                                <pic:cNvPr id="1731923062" name="Obraz 1731923062"/>
                                                 <pic:cNvPicPr/>
                                               </pic:nvPicPr>
                                               <pic:blipFill>
@@ -13548,10 +13817,10 @@
                                     </w:drawing>
                                   </w:r>
                                   <w:r>
-                                    <w:t xml:space="preserve"> </w:t>
-                                  </w:r>
-                                  <w:r>
-                                    <w:t>ADDITIONAL INFORMATION</w:t>
+                                    <w:rPr>
+                                      <w:color w:val="C00000"/>
+                                    </w:rPr>
+                                    <w:t xml:space="preserve"> ADDITIONAL INFORMATION</w:t>
                                   </w:r>
                                 </w:p>
                               </w:tc>
@@ -13664,28 +13933,6 @@
                                     </w:rPr>
                                     <w:t>• Python enthusiast • amateur lockpicker • part-time hardware serviceman</w:t>
                                   </w:r>
-                                </w:p>
-                                <w:p>
-                                  <w:pPr>
-                                    <w:jc w:val="both"/>
-                                    <w:rPr>
-                                      <w:rFonts w:asciiTheme="majorHAnsi" w:eastAsia="Times New Roman" w:hAnsiTheme="majorHAnsi" w:cstheme="majorHAnsi"/>
-                                      <w:sz w:val="20"/>
-                                      <w:szCs w:val="20"/>
-                                      <w:lang w:bidi="pl-PL"/>
-                                    </w:rPr>
-                                  </w:pPr>
-                                </w:p>
-                                <w:p>
-                                  <w:pPr>
-                                    <w:jc w:val="both"/>
-                                    <w:rPr>
-                                      <w:rFonts w:asciiTheme="majorHAnsi" w:eastAsia="Times New Roman" w:hAnsiTheme="majorHAnsi" w:cstheme="majorHAnsi"/>
-                                      <w:sz w:val="20"/>
-                                      <w:szCs w:val="20"/>
-                                      <w:lang w:bidi="pl-PL"/>
-                                    </w:rPr>
-                                  </w:pPr>
                                 </w:p>
                               </w:tc>
                             </w:tr>
@@ -13754,9 +14001,9 @@
                                 <w:noProof/>
                               </w:rPr>
                               <w:drawing>
-                                <wp:inline distT="0" distB="0" distL="0" distR="0" wp14:anchorId="416DABCA" wp14:editId="7EF8F9FA">
-                                  <wp:extent cx="133350" cy="133350"/>
-                                  <wp:effectExtent l="0" t="0" r="0" b="0"/>
+                                <wp:inline distT="0" distB="0" distL="0" distR="0" wp14:anchorId="416DABCA" wp14:editId="1FF943AC">
+                                  <wp:extent cx="133200" cy="133200"/>
+                                  <wp:effectExtent l="0" t="0" r="635" b="635"/>
                                   <wp:docPr id="905992558" name="Obraz 2"/>
                                   <wp:cNvGraphicFramePr>
                                     <a:graphicFrameLocks xmlns:a="http://schemas.openxmlformats.org/drawingml/2006/main" noChangeAspect="1"/>
@@ -13765,7 +14012,7 @@
                                     <a:graphicData uri="http://schemas.openxmlformats.org/drawingml/2006/picture">
                                       <pic:pic xmlns:pic="http://schemas.openxmlformats.org/drawingml/2006/picture">
                                         <pic:nvPicPr>
-                                          <pic:cNvPr id="0" name="Obraz 1375781435"/>
+                                          <pic:cNvPr id="905992558" name="Obraz 2"/>
                                           <pic:cNvPicPr>
                                             <a:picLocks noChangeAspect="1" noChangeArrowheads="1"/>
                                           </pic:cNvPicPr>
@@ -13778,7 +14025,6 @@
                                               </a:ext>
                                             </a:extLst>
                                           </a:blip>
-                                          <a:srcRect/>
                                           <a:stretch>
                                             <a:fillRect/>
                                           </a:stretch>
@@ -13786,7 +14032,7 @@
                                         <pic:spPr bwMode="auto">
                                           <a:xfrm>
                                             <a:off x="0" y="0"/>
-                                            <a:ext cx="133350" cy="133350"/>
+                                            <a:ext cx="133200" cy="133200"/>
                                           </a:xfrm>
                                           <a:prstGeom prst="rect">
                                             <a:avLst/>
@@ -13806,19 +14052,10 @@
                               <w:t xml:space="preserve"> </w:t>
                             </w:r>
                             <w:r>
-                              <w:t xml:space="preserve">TRAININGS </w:t>
-                            </w:r>
-                            <w:r>
-                              <w:t>&amp;</w:t>
-                            </w:r>
-                            <w:r>
-                              <w:t xml:space="preserve"> C</w:t>
-                            </w:r>
-                            <w:r>
-                              <w:t>O</w:t>
-                            </w:r>
-                            <w:r>
-                              <w:t>URSES</w:t>
+                              <w:rPr>
+                                <w:color w:val="C00000"/>
+                              </w:rPr>
+                              <w:t>TRAININGS &amp; COURSES</w:t>
                             </w:r>
                           </w:p>
                         </w:tc>
@@ -14704,7 +14941,7 @@
                                 <w:noProof/>
                               </w:rPr>
                               <w:drawing>
-                                <wp:inline distT="0" distB="0" distL="0" distR="0" wp14:anchorId="47881DC7" wp14:editId="156908F6">
+                                <wp:inline distT="0" distB="0" distL="0" distR="0" wp14:anchorId="47881DC7" wp14:editId="4B911002">
                                   <wp:extent cx="133200" cy="133200"/>
                                   <wp:effectExtent l="0" t="0" r="635" b="635"/>
                                   <wp:docPr id="236146373" name="Obraz 11"/>
@@ -14715,7 +14952,7 @@
                                     <a:graphicData uri="http://schemas.openxmlformats.org/drawingml/2006/picture">
                                       <pic:pic xmlns:pic="http://schemas.openxmlformats.org/drawingml/2006/picture">
                                         <pic:nvPicPr>
-                                          <pic:cNvPr id="236146373" name="Obraz 236146373"/>
+                                          <pic:cNvPr id="236146373" name="Obraz 11"/>
                                           <pic:cNvPicPr/>
                                         </pic:nvPicPr>
                                         <pic:blipFill>
@@ -14749,7 +14986,14 @@
                               <w:rPr>
                                 <w:noProof/>
                               </w:rPr>
-                              <w:t xml:space="preserve"> TOOLS</w:t>
+                              <w:t xml:space="preserve"> </w:t>
+                            </w:r>
+                            <w:r>
+                              <w:rPr>
+                                <w:noProof/>
+                                <w:color w:val="C00000"/>
+                              </w:rPr>
+                              <w:t>TOOLS</w:t>
                             </w:r>
                           </w:p>
                         </w:tc>
@@ -14900,13 +15144,17 @@
                           <w:p>
                             <w:pPr>
                               <w:pStyle w:val="NagwekCV"/>
+                              <w:rPr>
+                                <w:color w:val="C00000"/>
+                              </w:rPr>
                             </w:pPr>
                             <w:r>
                               <w:rPr>
                                 <w:noProof/>
+                                <w:color w:val="C00000"/>
                               </w:rPr>
                               <w:drawing>
-                                <wp:inline distT="0" distB="0" distL="0" distR="0" wp14:anchorId="44B8A4F0" wp14:editId="7A9C585C">
+                                <wp:inline distT="0" distB="0" distL="0" distR="0" wp14:anchorId="44B8A4F0" wp14:editId="7FD5538C">
                                   <wp:extent cx="133200" cy="133200"/>
                                   <wp:effectExtent l="0" t="0" r="635" b="635"/>
                                   <wp:docPr id="1731923062" name="Obraz 1731923062"/>
@@ -14917,7 +15165,7 @@
                                     <a:graphicData uri="http://schemas.openxmlformats.org/drawingml/2006/picture">
                                       <pic:pic xmlns:pic="http://schemas.openxmlformats.org/drawingml/2006/picture">
                                         <pic:nvPicPr>
-                                          <pic:cNvPr id="654677040" name="Obraz 654677040"/>
+                                          <pic:cNvPr id="1731923062" name="Obraz 1731923062"/>
                                           <pic:cNvPicPr/>
                                         </pic:nvPicPr>
                                         <pic:blipFill>
@@ -14948,10 +15196,10 @@
                               </w:drawing>
                             </w:r>
                             <w:r>
-                              <w:t xml:space="preserve"> </w:t>
-                            </w:r>
-                            <w:r>
-                              <w:t>ADDITIONAL INFORMATION</w:t>
+                              <w:rPr>
+                                <w:color w:val="C00000"/>
+                              </w:rPr>
+                              <w:t xml:space="preserve"> ADDITIONAL INFORMATION</w:t>
                             </w:r>
                           </w:p>
                         </w:tc>
@@ -15064,28 +15312,6 @@
                               </w:rPr>
                               <w:t>• Python enthusiast • amateur lockpicker • part-time hardware serviceman</w:t>
                             </w:r>
-                          </w:p>
-                          <w:p>
-                            <w:pPr>
-                              <w:jc w:val="both"/>
-                              <w:rPr>
-                                <w:rFonts w:asciiTheme="majorHAnsi" w:eastAsia="Times New Roman" w:hAnsiTheme="majorHAnsi" w:cstheme="majorHAnsi"/>
-                                <w:sz w:val="20"/>
-                                <w:szCs w:val="20"/>
-                                <w:lang w:bidi="pl-PL"/>
-                              </w:rPr>
-                            </w:pPr>
-                          </w:p>
-                          <w:p>
-                            <w:pPr>
-                              <w:jc w:val="both"/>
-                              <w:rPr>
-                                <w:rFonts w:asciiTheme="majorHAnsi" w:eastAsia="Times New Roman" w:hAnsiTheme="majorHAnsi" w:cstheme="majorHAnsi"/>
-                                <w:sz w:val="20"/>
-                                <w:szCs w:val="20"/>
-                                <w:lang w:bidi="pl-PL"/>
-                              </w:rPr>
-                            </w:pPr>
                           </w:p>
                         </w:tc>
                       </w:tr>
@@ -15136,21 +15362,21 @@
         <v:path o:extrusionok="f" gradientshapeok="t" o:connecttype="rect"/>
         <o:lock v:ext="edit" aspectratio="t"/>
       </v:shapetype>
-      <v:shape id="_x0000_i1047" type="#_x0000_t75" style="width:120.75pt;height:78.75pt;visibility:visible" o:bullet="t">
+      <v:shape id="_x0000_i1044" type="#_x0000_t75" style="width:119.25pt;height:78.75pt;visibility:visible;mso-wrap-style:square" o:bullet="t">
         <v:imagedata r:id="rId1" o:title=""/>
       </v:shape>
     </w:pict>
   </w:numPicBullet>
   <w:numPicBullet w:numPicBulletId="1">
     <w:pict>
-      <v:shape id="_x0000_i1048" type="#_x0000_t75" style="width:334.5pt;height:336pt;flip:y;visibility:visible" o:bullet="t">
+      <v:shape id="_x0000_i1045" type="#_x0000_t75" style="width:335.25pt;height:336pt;flip:y;visibility:visible;mso-wrap-style:square" o:bullet="t">
         <v:imagedata r:id="rId2" o:title=""/>
       </v:shape>
     </w:pict>
   </w:numPicBullet>
   <w:numPicBullet w:numPicBulletId="2">
     <w:pict>
-      <v:shape id="_x0000_i1049" type="#_x0000_t75" style="width:334.5pt;height:336pt;visibility:visible" o:bullet="t">
+      <v:shape id="_x0000_i1046" type="#_x0000_t75" style="width:335.25pt;height:336.75pt;visibility:visible;mso-wrap-style:square" o:bullet="t">
         <v:imagedata r:id="rId3" o:title=""/>
       </v:shape>
     </w:pict>

</xml_diff>